<commit_message>
ESP32 processor replacement for Raspberry Pi
</commit_message>
<xml_diff>
--- a/Parts/Robot Worm Part List.docx
+++ b/Parts/Robot Worm Part List.docx
@@ -19,6 +19,19 @@
       </w:r>
     </w:p>
     <w:p>
+      <w:r>
+        <w:t xml:space="preserve">Assembly video: </w:t>
+      </w:r>
+      <w:hyperlink r:id="rId4" w:history="1">
+        <w:r>
+          <w:rPr>
+            <w:rStyle w:val="Hyperlink"/>
+          </w:rPr>
+          <w:t>https://www.youtube.com/watch?v=6gbrbjGFhD4&amp;feature=youtu.be</w:t>
+        </w:r>
+      </w:hyperlink>
+    </w:p>
+    <w:p>
       <w:pPr>
         <w:spacing w:after="0"/>
       </w:pPr>
@@ -28,13 +41,22 @@
           <w:b/>
           <w:u w:val="single"/>
         </w:rPr>
-        <w:t>Wheels :</w:t>
+        <w:t>Whe</w:t>
+      </w:r>
+      <w:bookmarkStart w:id="0" w:name="_GoBack"/>
+      <w:bookmarkEnd w:id="0"/>
+      <w:r>
+        <w:rPr>
+          <w:b/>
+          <w:u w:val="single"/>
+        </w:rPr>
+        <w:t>els :</w:t>
       </w:r>
       <w:proofErr w:type="gramEnd"/>
       <w:r>
         <w:t xml:space="preserve"> This part isn’t critical and easily exchanged for what is easily available locally. I used 25mm RC aircraft wheels then drilled out the axle holes to 3mm purchased from here from here  </w:t>
       </w:r>
-      <w:hyperlink r:id="rId4" w:history="1">
+      <w:hyperlink r:id="rId5" w:history="1">
         <w:r>
           <w:rPr>
             <w:rStyle w:val="Hyperlink"/>
@@ -106,7 +128,7 @@
       <w:r>
         <w:t xml:space="preserve"> </w:t>
       </w:r>
-      <w:hyperlink r:id="rId5" w:history="1">
+      <w:hyperlink r:id="rId6" w:history="1">
         <w:r>
           <w:rPr>
             <w:rStyle w:val="Hyperlink"/>
@@ -117,7 +139,7 @@
       <w:r>
         <w:t xml:space="preserve"> but I used this 1 with same chip so same software to drive it but this 1 is better built and cheaper </w:t>
       </w:r>
-      <w:hyperlink r:id="rId6" w:history="1">
+      <w:hyperlink r:id="rId7" w:history="1">
         <w:r>
           <w:rPr>
             <w:rStyle w:val="Hyperlink"/>
@@ -148,7 +170,7 @@
       <w:r>
         <w:t xml:space="preserve"> I used a RC 7.4v 2S battery (you will need a discharge rate of min 3c but most RC batteries are like 25c so generally lots more than needed) the capacity doesn’t matter so much but I used 2000mah as it seemed to be a nice balance between size and lasting long enough before going flat. This is 1 I picked out for you guys just because it comes with a charger </w:t>
       </w:r>
-      <w:hyperlink r:id="rId7" w:history="1">
+      <w:hyperlink r:id="rId8" w:history="1">
         <w:r>
           <w:rPr>
             <w:rStyle w:val="Hyperlink"/>
@@ -211,7 +233,7 @@
       <w:r>
         <w:t xml:space="preserve"> and adjusted it to 5v see </w:t>
       </w:r>
-      <w:hyperlink r:id="rId8" w:history="1">
+      <w:hyperlink r:id="rId9" w:history="1">
         <w:r>
           <w:rPr>
             <w:rStyle w:val="Hyperlink"/>
@@ -235,7 +257,7 @@
       <w:r>
         <w:t xml:space="preserve">Ordered here: </w:t>
       </w:r>
-      <w:hyperlink r:id="rId9" w:history="1">
+      <w:hyperlink r:id="rId10" w:history="1">
         <w:r>
           <w:rPr>
             <w:rStyle w:val="Hyperlink"/>
@@ -254,6 +276,7 @@
         <w:spacing w:after="0"/>
       </w:pPr>
       <w:r>
+        <w:lastRenderedPageBreak/>
         <w:t xml:space="preserve">and for the servos I used a larger amp adjustable </w:t>
       </w:r>
       <w:proofErr w:type="spellStart"/>
@@ -264,19 +287,12 @@
       <w:r>
         <w:t xml:space="preserve"> and adjusted it to 6v something like this </w:t>
       </w:r>
-      <w:hyperlink r:id="rId10" w:history="1">
-        <w:r>
-          <w:rPr>
-            <w:rStyle w:val="Hyperlink"/>
-          </w:rPr>
-          <w:t>http://www.ebay.com.au/itm/XL4015-5A-DC-DC-Step-Down-Buck-Converter-Module-Power-Supply-LED-Lithium-</w:t>
-        </w:r>
-        <w:r>
-          <w:rPr>
-            <w:rStyle w:val="Hyperlink"/>
-          </w:rPr>
-          <w:lastRenderedPageBreak/>
-          <w:t>Charger/192234308138?var=492161169440&amp;_trkparms=aid%3D222007%26algo%3DSIM.MBE%26ao%3D2%26asc%3D20140106155344%26meid%3D538f67598ae24dbba1f6594d01d6020b%26pid%3D100005%26rk%3D6%26rkt%3D6%26sd%3D332197058401&amp;_trksid=p2047675.c100005.m1851</w:t>
+      <w:hyperlink r:id="rId11" w:history="1">
+        <w:r>
+          <w:rPr>
+            <w:rStyle w:val="Hyperlink"/>
+          </w:rPr>
+          <w:t>http://www.ebay.com.au/itm/XL4015-5A-DC-DC-Step-Down-Buck-Converter-Module-Power-Supply-LED-Lithium-Charger/192234308138?var=492161169440&amp;_trkparms=aid%3D222007%26algo%3DSIM.MBE%26ao%3D2%26asc%3D20140106155344%26meid%3D538f67598ae24dbba1f6594d01d6020b%26pid%3D100005%26rk%3D6%26rkt%3D6%26sd%3D332197058401&amp;_trksid=p2047675.c100005.m1851</w:t>
         </w:r>
       </w:hyperlink>
     </w:p>
@@ -287,7 +303,7 @@
       <w:r>
         <w:t xml:space="preserve">Ordered here: </w:t>
       </w:r>
-      <w:hyperlink r:id="rId11" w:history="1">
+      <w:hyperlink r:id="rId12" w:history="1">
         <w:r>
           <w:rPr>
             <w:rStyle w:val="Hyperlink"/>
@@ -320,7 +336,7 @@
       <w:r>
         <w:t xml:space="preserve"> I used Corona brand model CS-939MG I brought directly from factory here </w:t>
       </w:r>
-      <w:hyperlink r:id="rId12" w:history="1">
+      <w:hyperlink r:id="rId13" w:history="1">
         <w:r>
           <w:rPr>
             <w:rStyle w:val="Hyperlink"/>
@@ -336,7 +352,7 @@
       <w:r>
         <w:t xml:space="preserve">Ordered here: </w:t>
       </w:r>
-      <w:hyperlink r:id="rId13" w:history="1">
+      <w:hyperlink r:id="rId14" w:history="1">
         <w:r>
           <w:rPr>
             <w:rStyle w:val="Hyperlink"/>
@@ -386,7 +402,7 @@
       <w:pPr>
         <w:spacing w:after="0"/>
       </w:pPr>
-      <w:hyperlink r:id="rId14" w:history="1">
+      <w:hyperlink r:id="rId15" w:history="1">
         <w:r>
           <w:rPr>
             <w:rStyle w:val="Hyperlink"/>
@@ -407,7 +423,7 @@
       <w:r>
         <w:t xml:space="preserve">Ordered here: </w:t>
       </w:r>
-      <w:hyperlink r:id="rId15" w:history="1">
+      <w:hyperlink r:id="rId16" w:history="1">
         <w:r>
           <w:rPr>
             <w:rStyle w:val="Hyperlink"/>
@@ -428,8 +444,6 @@
       <w:r>
         <w:t>Microphone (for “salt” sensor)</w:t>
       </w:r>
-      <w:bookmarkStart w:id="0" w:name="_GoBack"/>
-      <w:bookmarkEnd w:id="0"/>
       <w:r>
         <w:t>:</w:t>
       </w:r>
@@ -438,7 +452,7 @@
       <w:pPr>
         <w:spacing w:after="0"/>
       </w:pPr>
-      <w:hyperlink r:id="rId16" w:history="1">
+      <w:hyperlink r:id="rId17" w:history="1">
         <w:r>
           <w:rPr>
             <w:rStyle w:val="Hyperlink"/>

</xml_diff>